<commit_message>
Mise a jours de la documentation
</commit_message>
<xml_diff>
--- a/Documentation Utilisateur - Gestion JAVA.docx
+++ b/Documentation Utilisateur - Gestion JAVA.docx
@@ -535,7 +535,16 @@
               <w:sz w:val="32"/>
               <w:szCs w:val="32"/>
             </w:rPr>
-            <w:t>Table des matières</w:t>
+            <w:t>Table des ma</w:t>
+          </w:r>
+          <w:bookmarkStart w:id="0" w:name="_GoBack"/>
+          <w:bookmarkEnd w:id="0"/>
+          <w:r>
+            <w:rPr>
+              <w:sz w:val="32"/>
+              <w:szCs w:val="32"/>
+            </w:rPr>
+            <w:t>tières</w:t>
           </w:r>
         </w:p>
         <w:p>
@@ -566,7 +575,7 @@
           <w:r>
             <w:fldChar w:fldCharType="separate"/>
           </w:r>
-          <w:hyperlink w:anchor="_Toc420413473" w:history="1">
+          <w:hyperlink w:anchor="_Toc420502137" w:history="1">
             <w:r>
               <w:rPr>
                 <w:rStyle w:val="Lienhypertexte"/>
@@ -606,7 +615,7 @@
                 <w:noProof/>
                 <w:webHidden/>
               </w:rPr>
-              <w:instrText xml:space="preserve"> PAGEREF _Toc420413473 \h </w:instrText>
+              <w:instrText xml:space="preserve"> PAGEREF _Toc420502137 \h </w:instrText>
             </w:r>
             <w:r>
               <w:rPr>
@@ -648,7 +657,7 @@
               <w:noProof/>
             </w:rPr>
           </w:pPr>
-          <w:hyperlink w:anchor="_Toc420413474" w:history="1">
+          <w:hyperlink w:anchor="_Toc420502138" w:history="1">
             <w:r>
               <w:rPr>
                 <w:rStyle w:val="Lienhypertexte"/>
@@ -690,7 +699,7 @@
                 <w:noProof/>
                 <w:webHidden/>
               </w:rPr>
-              <w:instrText xml:space="preserve"> PAGEREF _Toc420413474 \h </w:instrText>
+              <w:instrText xml:space="preserve"> PAGEREF _Toc420502138 \h </w:instrText>
             </w:r>
             <w:r>
               <w:rPr>
@@ -732,7 +741,7 @@
               <w:noProof/>
             </w:rPr>
           </w:pPr>
-          <w:hyperlink w:anchor="_Toc420413475" w:history="1">
+          <w:hyperlink w:anchor="_Toc420502139" w:history="1">
             <w:r>
               <w:rPr>
                 <w:rStyle w:val="Lienhypertexte"/>
@@ -774,7 +783,7 @@
                 <w:noProof/>
                 <w:webHidden/>
               </w:rPr>
-              <w:instrText xml:space="preserve"> PAGEREF _Toc420413475 \h </w:instrText>
+              <w:instrText xml:space="preserve"> PAGEREF _Toc420502139 \h </w:instrText>
             </w:r>
             <w:r>
               <w:rPr>
@@ -816,7 +825,7 @@
               <w:noProof/>
             </w:rPr>
           </w:pPr>
-          <w:hyperlink w:anchor="_Toc420413476" w:history="1">
+          <w:hyperlink w:anchor="_Toc420502140" w:history="1">
             <w:r>
               <w:rPr>
                 <w:rStyle w:val="Lienhypertexte"/>
@@ -858,7 +867,7 @@
                 <w:noProof/>
                 <w:webHidden/>
               </w:rPr>
-              <w:instrText xml:space="preserve"> PAGEREF _Toc420413476 \h </w:instrText>
+              <w:instrText xml:space="preserve"> PAGEREF _Toc420502140 \h </w:instrText>
             </w:r>
             <w:r>
               <w:rPr>
@@ -900,7 +909,7 @@
               <w:noProof/>
             </w:rPr>
           </w:pPr>
-          <w:hyperlink w:anchor="_Toc420413477" w:history="1">
+          <w:hyperlink w:anchor="_Toc420502141" w:history="1">
             <w:r>
               <w:rPr>
                 <w:rStyle w:val="Lienhypertexte"/>
@@ -942,7 +951,7 @@
                 <w:noProof/>
                 <w:webHidden/>
               </w:rPr>
-              <w:instrText xml:space="preserve"> PAGEREF _Toc420413477 \h </w:instrText>
+              <w:instrText xml:space="preserve"> PAGEREF _Toc420502141 \h </w:instrText>
             </w:r>
             <w:r>
               <w:rPr>
@@ -962,7 +971,7 @@
                 <w:noProof/>
                 <w:webHidden/>
               </w:rPr>
-              <w:t>3</w:t>
+              <w:t>4</w:t>
             </w:r>
             <w:r>
               <w:rPr>
@@ -983,7 +992,7 @@
               <w:noProof/>
             </w:rPr>
           </w:pPr>
-          <w:hyperlink w:anchor="_Toc420413478" w:history="1">
+          <w:hyperlink w:anchor="_Toc420502142" w:history="1">
             <w:r>
               <w:rPr>
                 <w:rStyle w:val="Lienhypertexte"/>
@@ -1011,7 +1020,7 @@
                 <w:noProof/>
                 <w:webHidden/>
               </w:rPr>
-              <w:instrText xml:space="preserve"> PAGEREF _Toc420413478 \h </w:instrText>
+              <w:instrText xml:space="preserve"> PAGEREF _Toc420502142 \h </w:instrText>
             </w:r>
             <w:r>
               <w:rPr>
@@ -1031,7 +1040,7 @@
                 <w:noProof/>
                 <w:webHidden/>
               </w:rPr>
-              <w:t>3</w:t>
+              <w:t>4</w:t>
             </w:r>
             <w:r>
               <w:rPr>
@@ -1053,7 +1062,7 @@
               <w:noProof/>
             </w:rPr>
           </w:pPr>
-          <w:hyperlink w:anchor="_Toc420413479" w:history="1">
+          <w:hyperlink w:anchor="_Toc420502143" w:history="1">
             <w:r>
               <w:rPr>
                 <w:rStyle w:val="Lienhypertexte"/>
@@ -1095,7 +1104,7 @@
                 <w:noProof/>
                 <w:webHidden/>
               </w:rPr>
-              <w:instrText xml:space="preserve"> PAGEREF _Toc420413479 \h </w:instrText>
+              <w:instrText xml:space="preserve"> PAGEREF _Toc420502143 \h </w:instrText>
             </w:r>
             <w:r>
               <w:rPr>
@@ -1137,7 +1146,7 @@
               <w:noProof/>
             </w:rPr>
           </w:pPr>
-          <w:hyperlink w:anchor="_Toc420413480" w:history="1">
+          <w:hyperlink w:anchor="_Toc420502144" w:history="1">
             <w:r>
               <w:rPr>
                 <w:rStyle w:val="Lienhypertexte"/>
@@ -1179,7 +1188,7 @@
                 <w:noProof/>
                 <w:webHidden/>
               </w:rPr>
-              <w:instrText xml:space="preserve"> PAGEREF _Toc420413480 \h </w:instrText>
+              <w:instrText xml:space="preserve"> PAGEREF _Toc420502144 \h </w:instrText>
             </w:r>
             <w:r>
               <w:rPr>
@@ -1199,7 +1208,7 @@
                 <w:noProof/>
                 <w:webHidden/>
               </w:rPr>
-              <w:t>4</w:t>
+              <w:t>5</w:t>
             </w:r>
             <w:r>
               <w:rPr>
@@ -1221,7 +1230,7 @@
               <w:noProof/>
             </w:rPr>
           </w:pPr>
-          <w:hyperlink w:anchor="_Toc420413481" w:history="1">
+          <w:hyperlink w:anchor="_Toc420502145" w:history="1">
             <w:r>
               <w:rPr>
                 <w:rStyle w:val="Lienhypertexte"/>
@@ -1263,7 +1272,7 @@
                 <w:noProof/>
                 <w:webHidden/>
               </w:rPr>
-              <w:instrText xml:space="preserve"> PAGEREF _Toc420413481 \h </w:instrText>
+              <w:instrText xml:space="preserve"> PAGEREF _Toc420502145 \h </w:instrText>
             </w:r>
             <w:r>
               <w:rPr>
@@ -1283,7 +1292,7 @@
                 <w:noProof/>
                 <w:webHidden/>
               </w:rPr>
-              <w:t>4</w:t>
+              <w:t>5</w:t>
             </w:r>
             <w:r>
               <w:rPr>
@@ -1304,7 +1313,7 @@
               <w:noProof/>
             </w:rPr>
           </w:pPr>
-          <w:hyperlink w:anchor="_Toc420413482" w:history="1">
+          <w:hyperlink w:anchor="_Toc420502146" w:history="1">
             <w:r>
               <w:rPr>
                 <w:rStyle w:val="Lienhypertexte"/>
@@ -1332,7 +1341,7 @@
                 <w:noProof/>
                 <w:webHidden/>
               </w:rPr>
-              <w:instrText xml:space="preserve"> PAGEREF _Toc420413482 \h </w:instrText>
+              <w:instrText xml:space="preserve"> PAGEREF _Toc420502146 \h </w:instrText>
             </w:r>
             <w:r>
               <w:rPr>
@@ -1352,7 +1361,7 @@
                 <w:noProof/>
                 <w:webHidden/>
               </w:rPr>
-              <w:t>4</w:t>
+              <w:t>5</w:t>
             </w:r>
             <w:r>
               <w:rPr>
@@ -1374,7 +1383,7 @@
               <w:noProof/>
             </w:rPr>
           </w:pPr>
-          <w:hyperlink w:anchor="_Toc420413483" w:history="1">
+          <w:hyperlink w:anchor="_Toc420502147" w:history="1">
             <w:r>
               <w:rPr>
                 <w:rStyle w:val="Lienhypertexte"/>
@@ -1416,7 +1425,7 @@
                 <w:noProof/>
                 <w:webHidden/>
               </w:rPr>
-              <w:instrText xml:space="preserve"> PAGEREF _Toc420413483 \h </w:instrText>
+              <w:instrText xml:space="preserve"> PAGEREF _Toc420502147 \h </w:instrText>
             </w:r>
             <w:r>
               <w:rPr>
@@ -1436,7 +1445,7 @@
                 <w:noProof/>
                 <w:webHidden/>
               </w:rPr>
-              <w:t>4</w:t>
+              <w:t>5</w:t>
             </w:r>
             <w:r>
               <w:rPr>
@@ -1458,7 +1467,7 @@
               <w:noProof/>
             </w:rPr>
           </w:pPr>
-          <w:hyperlink w:anchor="_Toc420413484" w:history="1">
+          <w:hyperlink w:anchor="_Toc420502148" w:history="1">
             <w:r>
               <w:rPr>
                 <w:rStyle w:val="Lienhypertexte"/>
@@ -1500,7 +1509,7 @@
                 <w:noProof/>
                 <w:webHidden/>
               </w:rPr>
-              <w:instrText xml:space="preserve"> PAGEREF _Toc420413484 \h </w:instrText>
+              <w:instrText xml:space="preserve"> PAGEREF _Toc420502148 \h </w:instrText>
             </w:r>
             <w:r>
               <w:rPr>
@@ -1520,7 +1529,7 @@
                 <w:noProof/>
                 <w:webHidden/>
               </w:rPr>
-              <w:t>4</w:t>
+              <w:t>6</w:t>
             </w:r>
             <w:r>
               <w:rPr>
@@ -1542,7 +1551,7 @@
               <w:noProof/>
             </w:rPr>
           </w:pPr>
-          <w:hyperlink w:anchor="_Toc420413485" w:history="1">
+          <w:hyperlink w:anchor="_Toc420502149" w:history="1">
             <w:r>
               <w:rPr>
                 <w:rStyle w:val="Lienhypertexte"/>
@@ -1584,7 +1593,7 @@
                 <w:noProof/>
                 <w:webHidden/>
               </w:rPr>
-              <w:instrText xml:space="preserve"> PAGEREF _Toc420413485 \h </w:instrText>
+              <w:instrText xml:space="preserve"> PAGEREF _Toc420502149 \h </w:instrText>
             </w:r>
             <w:r>
               <w:rPr>
@@ -1604,7 +1613,7 @@
                 <w:noProof/>
                 <w:webHidden/>
               </w:rPr>
-              <w:t>5</w:t>
+              <w:t>7</w:t>
             </w:r>
             <w:r>
               <w:rPr>
@@ -1625,7 +1634,7 @@
               <w:noProof/>
             </w:rPr>
           </w:pPr>
-          <w:hyperlink w:anchor="_Toc420413486" w:history="1">
+          <w:hyperlink w:anchor="_Toc420502150" w:history="1">
             <w:r>
               <w:rPr>
                 <w:rStyle w:val="Lienhypertexte"/>
@@ -1653,7 +1662,7 @@
                 <w:noProof/>
                 <w:webHidden/>
               </w:rPr>
-              <w:instrText xml:space="preserve"> PAGEREF _Toc420413486 \h </w:instrText>
+              <w:instrText xml:space="preserve"> PAGEREF _Toc420502150 \h </w:instrText>
             </w:r>
             <w:r>
               <w:rPr>
@@ -1673,7 +1682,7 @@
                 <w:noProof/>
                 <w:webHidden/>
               </w:rPr>
-              <w:t>5</w:t>
+              <w:t>7</w:t>
             </w:r>
             <w:r>
               <w:rPr>
@@ -1695,7 +1704,7 @@
               <w:noProof/>
             </w:rPr>
           </w:pPr>
-          <w:hyperlink w:anchor="_Toc420413487" w:history="1">
+          <w:hyperlink w:anchor="_Toc420502151" w:history="1">
             <w:r>
               <w:rPr>
                 <w:rStyle w:val="Lienhypertexte"/>
@@ -1737,7 +1746,7 @@
                 <w:noProof/>
                 <w:webHidden/>
               </w:rPr>
-              <w:instrText xml:space="preserve"> PAGEREF _Toc420413487 \h </w:instrText>
+              <w:instrText xml:space="preserve"> PAGEREF _Toc420502151 \h </w:instrText>
             </w:r>
             <w:r>
               <w:rPr>
@@ -1757,7 +1766,7 @@
                 <w:noProof/>
                 <w:webHidden/>
               </w:rPr>
-              <w:t>5</w:t>
+              <w:t>7</w:t>
             </w:r>
             <w:r>
               <w:rPr>
@@ -1779,7 +1788,7 @@
               <w:noProof/>
             </w:rPr>
           </w:pPr>
-          <w:hyperlink w:anchor="_Toc420413488" w:history="1">
+          <w:hyperlink w:anchor="_Toc420502152" w:history="1">
             <w:r>
               <w:rPr>
                 <w:rStyle w:val="Lienhypertexte"/>
@@ -1821,7 +1830,7 @@
                 <w:noProof/>
                 <w:webHidden/>
               </w:rPr>
-              <w:instrText xml:space="preserve"> PAGEREF _Toc420413488 \h </w:instrText>
+              <w:instrText xml:space="preserve"> PAGEREF _Toc420502152 \h </w:instrText>
             </w:r>
             <w:r>
               <w:rPr>
@@ -1841,7 +1850,7 @@
                 <w:noProof/>
                 <w:webHidden/>
               </w:rPr>
-              <w:t>5</w:t>
+              <w:t>7</w:t>
             </w:r>
             <w:r>
               <w:rPr>
@@ -1863,7 +1872,7 @@
               <w:noProof/>
             </w:rPr>
           </w:pPr>
-          <w:hyperlink w:anchor="_Toc420413489" w:history="1">
+          <w:hyperlink w:anchor="_Toc420502153" w:history="1">
             <w:r>
               <w:rPr>
                 <w:rStyle w:val="Lienhypertexte"/>
@@ -1905,7 +1914,7 @@
                 <w:noProof/>
                 <w:webHidden/>
               </w:rPr>
-              <w:instrText xml:space="preserve"> PAGEREF _Toc420413489 \h </w:instrText>
+              <w:instrText xml:space="preserve"> PAGEREF _Toc420502153 \h </w:instrText>
             </w:r>
             <w:r>
               <w:rPr>
@@ -1925,7 +1934,7 @@
                 <w:noProof/>
                 <w:webHidden/>
               </w:rPr>
-              <w:t>5</w:t>
+              <w:t>8</w:t>
             </w:r>
             <w:r>
               <w:rPr>
@@ -1947,7 +1956,7 @@
               <w:noProof/>
             </w:rPr>
           </w:pPr>
-          <w:hyperlink w:anchor="_Toc420413490" w:history="1">
+          <w:hyperlink w:anchor="_Toc420502154" w:history="1">
             <w:r>
               <w:rPr>
                 <w:rStyle w:val="Lienhypertexte"/>
@@ -1989,7 +1998,7 @@
                 <w:noProof/>
                 <w:webHidden/>
               </w:rPr>
-              <w:instrText xml:space="preserve"> PAGEREF _Toc420413490 \h </w:instrText>
+              <w:instrText xml:space="preserve"> PAGEREF _Toc420502154 \h </w:instrText>
             </w:r>
             <w:r>
               <w:rPr>
@@ -2009,7 +2018,7 @@
                 <w:noProof/>
                 <w:webHidden/>
               </w:rPr>
-              <w:t>6</w:t>
+              <w:t>8</w:t>
             </w:r>
             <w:r>
               <w:rPr>
@@ -2031,7 +2040,7 @@
               <w:noProof/>
             </w:rPr>
           </w:pPr>
-          <w:hyperlink w:anchor="_Toc420413491" w:history="1">
+          <w:hyperlink w:anchor="_Toc420502155" w:history="1">
             <w:r>
               <w:rPr>
                 <w:rStyle w:val="Lienhypertexte"/>
@@ -2073,7 +2082,7 @@
                 <w:noProof/>
                 <w:webHidden/>
               </w:rPr>
-              <w:instrText xml:space="preserve"> PAGEREF _Toc420413491 \h </w:instrText>
+              <w:instrText xml:space="preserve"> PAGEREF _Toc420502155 \h </w:instrText>
             </w:r>
             <w:r>
               <w:rPr>
@@ -2093,7 +2102,7 @@
                 <w:noProof/>
                 <w:webHidden/>
               </w:rPr>
-              <w:t>6</w:t>
+              <w:t>8</w:t>
             </w:r>
             <w:r>
               <w:rPr>
@@ -2115,7 +2124,7 @@
               <w:noProof/>
             </w:rPr>
           </w:pPr>
-          <w:hyperlink w:anchor="_Toc420413492" w:history="1">
+          <w:hyperlink w:anchor="_Toc420502156" w:history="1">
             <w:r>
               <w:rPr>
                 <w:rStyle w:val="Lienhypertexte"/>
@@ -2157,7 +2166,7 @@
                 <w:noProof/>
                 <w:webHidden/>
               </w:rPr>
-              <w:instrText xml:space="preserve"> PAGEREF _Toc420413492 \h </w:instrText>
+              <w:instrText xml:space="preserve"> PAGEREF _Toc420502156 \h </w:instrText>
             </w:r>
             <w:r>
               <w:rPr>
@@ -2177,7 +2186,7 @@
                 <w:noProof/>
                 <w:webHidden/>
               </w:rPr>
-              <w:t>6</w:t>
+              <w:t>9</w:t>
             </w:r>
             <w:r>
               <w:rPr>
@@ -2199,7 +2208,7 @@
               <w:noProof/>
             </w:rPr>
           </w:pPr>
-          <w:hyperlink w:anchor="_Toc420413493" w:history="1">
+          <w:hyperlink w:anchor="_Toc420502157" w:history="1">
             <w:r>
               <w:rPr>
                 <w:rStyle w:val="Lienhypertexte"/>
@@ -2241,7 +2250,7 @@
                 <w:noProof/>
                 <w:webHidden/>
               </w:rPr>
-              <w:instrText xml:space="preserve"> PAGEREF _Toc420413493 \h </w:instrText>
+              <w:instrText xml:space="preserve"> PAGEREF _Toc420502157 \h </w:instrText>
             </w:r>
             <w:r>
               <w:rPr>
@@ -2261,7 +2270,7 @@
                 <w:noProof/>
                 <w:webHidden/>
               </w:rPr>
-              <w:t>6</w:t>
+              <w:t>9</w:t>
             </w:r>
             <w:r>
               <w:rPr>
@@ -2297,12 +2306,12 @@
         </w:numPr>
         <w:outlineLvl w:val="0"/>
       </w:pPr>
-      <w:bookmarkStart w:id="0" w:name="_Toc420413473"/>
+      <w:bookmarkStart w:id="1" w:name="_Toc420502137"/>
       <w:r>
         <w:lastRenderedPageBreak/>
         <w:t>Explication</w:t>
       </w:r>
-      <w:bookmarkEnd w:id="0"/>
+      <w:bookmarkEnd w:id="1"/>
     </w:p>
     <w:p>
       <w:pPr>
@@ -2375,7 +2384,7 @@
           <w:rFonts w:eastAsia="Times New Roman"/>
         </w:rPr>
       </w:pPr>
-      <w:bookmarkStart w:id="1" w:name="_Toc420413474"/>
+      <w:bookmarkStart w:id="2" w:name="_Toc420502138"/>
       <w:r>
         <w:rPr>
           <w:rFonts w:eastAsia="Times New Roman"/>
@@ -2394,7 +2403,7 @@
         </w:rPr>
         <w:t>Locaux</w:t>
       </w:r>
-      <w:bookmarkEnd w:id="1"/>
+      <w:bookmarkEnd w:id="2"/>
     </w:p>
     <w:p>
       <w:pPr>
@@ -2474,7 +2483,7 @@
           <w:rFonts w:eastAsia="Times New Roman"/>
         </w:rPr>
       </w:pPr>
-      <w:bookmarkStart w:id="2" w:name="_Toc420413475"/>
+      <w:bookmarkStart w:id="3" w:name="_Toc420502139"/>
       <w:r>
         <w:rPr>
           <w:rFonts w:eastAsia="Times New Roman"/>
@@ -2493,7 +2502,7 @@
         </w:rPr>
         <w:t>et modifications</w:t>
       </w:r>
-      <w:bookmarkEnd w:id="2"/>
+      <w:bookmarkEnd w:id="3"/>
     </w:p>
     <w:p>
       <w:pPr>
@@ -2764,14 +2773,14 @@
           <w:rFonts w:eastAsia="Times New Roman"/>
         </w:rPr>
       </w:pPr>
-      <w:bookmarkStart w:id="3" w:name="_Toc420413476"/>
+      <w:bookmarkStart w:id="4" w:name="_Toc420502140"/>
       <w:r>
         <w:rPr>
           <w:rFonts w:eastAsia="Times New Roman"/>
         </w:rPr>
         <w:t>Ajouter un local</w:t>
       </w:r>
-      <w:bookmarkEnd w:id="3"/>
+      <w:bookmarkEnd w:id="4"/>
     </w:p>
     <w:p>
       <w:pPr>
@@ -2882,10 +2891,10 @@
         </w:rPr>
         <w:lastRenderedPageBreak/>
         <w:drawing>
-          <wp:inline distT="0" distB="0" distL="0" distR="0" wp14:anchorId="2D4CC98E" wp14:editId="40CA2D40">
-            <wp:extent cx="3145914" cy="2700669"/>
-            <wp:effectExtent l="0" t="0" r="0" b="4445"/>
-            <wp:docPr id="3" name="Image 3"/>
+          <wp:inline distT="0" distB="0" distL="0" distR="0" wp14:anchorId="38B2C8FB" wp14:editId="33CC1E16">
+            <wp:extent cx="2860158" cy="2455357"/>
+            <wp:effectExtent l="0" t="0" r="0" b="2540"/>
+            <wp:docPr id="15" name="Image 15"/>
             <wp:cNvGraphicFramePr>
               <a:graphicFrameLocks xmlns:a="http://schemas.openxmlformats.org/drawingml/2006/main" noChangeAspect="1"/>
             </wp:cNvGraphicFramePr>
@@ -2905,7 +2914,7 @@
                   <pic:spPr>
                     <a:xfrm>
                       <a:off x="0" y="0"/>
-                      <a:ext cx="3152938" cy="2706699"/>
+                      <a:ext cx="2864119" cy="2458757"/>
                     </a:xfrm>
                     <a:prstGeom prst="rect">
                       <a:avLst/>
@@ -3006,7 +3015,7 @@
           <w:rFonts w:eastAsia="Times New Roman"/>
         </w:rPr>
       </w:pPr>
-      <w:bookmarkStart w:id="4" w:name="_Toc420413477"/>
+      <w:bookmarkStart w:id="5" w:name="_Toc420502141"/>
       <w:r>
         <w:rPr>
           <w:rFonts w:eastAsia="Times New Roman"/>
@@ -3019,7 +3028,7 @@
         </w:rPr>
         <w:t xml:space="preserve"> un local</w:t>
       </w:r>
-      <w:bookmarkEnd w:id="4"/>
+      <w:bookmarkEnd w:id="5"/>
     </w:p>
     <w:p>
       <w:pPr>
@@ -3076,40 +3085,10 @@
         </w:rPr>
         <w:t>.</w:t>
       </w:r>
-    </w:p>
-    <w:p>
-      <w:pPr>
-        <w:spacing w:after="0" w:line="240" w:lineRule="auto"/>
-        <w:rPr>
-          <w:rFonts w:eastAsia="Times New Roman" w:cs="Arial"/>
-          <w:color w:val="000000"/>
-          <w:sz w:val="24"/>
-          <w:szCs w:val="24"/>
-        </w:rPr>
-      </w:pPr>
-    </w:p>
-    <w:p>
-      <w:pPr>
-        <w:spacing w:after="0" w:line="240" w:lineRule="auto"/>
-        <w:rPr>
-          <w:rFonts w:eastAsia="Times New Roman" w:cs="Times New Roman"/>
-          <w:sz w:val="24"/>
-          <w:szCs w:val="24"/>
-        </w:rPr>
-      </w:pPr>
-      <w:r>
-        <w:rPr>
-          <w:rFonts w:eastAsia="Times New Roman" w:cs="Arial"/>
-          <w:color w:val="FF0000"/>
-          <w:sz w:val="28"/>
-          <w:szCs w:val="28"/>
-        </w:rPr>
-        <w:t>/ ! \</w:t>
-      </w:r>
-      <w:r>
-        <w:rPr>
-          <w:rFonts w:eastAsia="Times New Roman" w:cs="Arial"/>
-          <w:color w:val="FF0000"/>
+      <w:r>
+        <w:rPr>
+          <w:rFonts w:eastAsia="Times New Roman" w:cs="Arial"/>
+          <w:color w:val="000000"/>
           <w:sz w:val="24"/>
           <w:szCs w:val="24"/>
         </w:rPr>
@@ -3122,7 +3101,16 @@
           <w:sz w:val="24"/>
           <w:szCs w:val="24"/>
         </w:rPr>
-        <w:t>Pour le moment il n’y a aucune confirmation de suppression, une fois que vous aurez cliqué sur « Supprimer le local », la suppression sera définitive sans aucune possibilité de retour en arrière.</w:t>
+        <w:t>Un message sera affiché pour confirmer la suppression</w:t>
+      </w:r>
+      <w:r>
+        <w:rPr>
+          <w:rFonts w:eastAsia="Times New Roman" w:cs="Arial"/>
+          <w:color w:val="000000"/>
+          <w:sz w:val="24"/>
+          <w:szCs w:val="24"/>
+        </w:rPr>
+        <w:t xml:space="preserve"> de local.</w:t>
       </w:r>
     </w:p>
     <w:p>
@@ -3144,7 +3132,7 @@
           <w:rFonts w:eastAsia="Times New Roman"/>
         </w:rPr>
       </w:pPr>
-      <w:bookmarkStart w:id="5" w:name="_Toc420413478"/>
+      <w:bookmarkStart w:id="6" w:name="_Toc420502142"/>
       <w:r>
         <w:rPr>
           <w:rFonts w:eastAsia="Times New Roman"/>
@@ -3157,7 +3145,7 @@
         </w:rPr>
         <w:t>Onglet Salles</w:t>
       </w:r>
-      <w:bookmarkEnd w:id="5"/>
+      <w:bookmarkEnd w:id="6"/>
     </w:p>
     <w:p>
       <w:pPr>
@@ -3246,14 +3234,14 @@
           <w:rFonts w:eastAsia="Times New Roman"/>
         </w:rPr>
       </w:pPr>
-      <w:bookmarkStart w:id="6" w:name="_Toc420413479"/>
+      <w:bookmarkStart w:id="7" w:name="_Toc420502143"/>
       <w:r>
         <w:rPr>
           <w:rFonts w:eastAsia="Times New Roman"/>
         </w:rPr>
         <w:t>Affichages et modifications</w:t>
       </w:r>
-      <w:bookmarkEnd w:id="6"/>
+      <w:bookmarkEnd w:id="7"/>
     </w:p>
     <w:p>
       <w:pPr>
@@ -3335,11 +3323,10 @@
         <w:rPr>
           <w:noProof/>
         </w:rPr>
-        <w:lastRenderedPageBreak/>
         <w:drawing>
           <wp:inline distT="0" distB="0" distL="0" distR="0" wp14:anchorId="40D2DD84" wp14:editId="580E1EF1">
-            <wp:extent cx="4473334" cy="3009014"/>
-            <wp:effectExtent l="0" t="0" r="3810" b="1270"/>
+            <wp:extent cx="3588151" cy="2413590"/>
+            <wp:effectExtent l="0" t="0" r="0" b="6350"/>
             <wp:docPr id="1" name="Image 1"/>
             <wp:cNvGraphicFramePr>
               <a:graphicFrameLocks xmlns:a="http://schemas.openxmlformats.org/drawingml/2006/main" noChangeAspect="1"/>
@@ -3360,7 +3347,7 @@
                   <pic:spPr>
                     <a:xfrm>
                       <a:off x="0" y="0"/>
-                      <a:ext cx="4471707" cy="3007919"/>
+                      <a:ext cx="3586845" cy="2412712"/>
                     </a:xfrm>
                     <a:prstGeom prst="rect">
                       <a:avLst/>
@@ -3524,7 +3511,7 @@
           <w:rFonts w:eastAsia="Times New Roman"/>
         </w:rPr>
       </w:pPr>
-      <w:bookmarkStart w:id="7" w:name="_Toc420413480"/>
+      <w:bookmarkStart w:id="8" w:name="_Toc420502144"/>
       <w:r>
         <w:rPr>
           <w:rFonts w:eastAsia="Times New Roman"/>
@@ -3537,7 +3524,7 @@
         </w:rPr>
         <w:t>une salle</w:t>
       </w:r>
-      <w:bookmarkEnd w:id="7"/>
+      <w:bookmarkEnd w:id="8"/>
     </w:p>
     <w:p>
       <w:pPr>
@@ -3674,10 +3661,10 @@
           <w:noProof/>
         </w:rPr>
         <w:drawing>
-          <wp:inline distT="0" distB="0" distL="0" distR="0" wp14:anchorId="10A5BFBA" wp14:editId="41B8EA35">
-            <wp:extent cx="2860159" cy="2554705"/>
-            <wp:effectExtent l="0" t="0" r="0" b="0"/>
-            <wp:docPr id="5" name="Image 5"/>
+          <wp:inline distT="0" distB="0" distL="0" distR="0" wp14:anchorId="4543E641" wp14:editId="58E512B8">
+            <wp:extent cx="3523537" cy="3147237"/>
+            <wp:effectExtent l="0" t="0" r="1270" b="0"/>
+            <wp:docPr id="16" name="Image 16"/>
             <wp:cNvGraphicFramePr>
               <a:graphicFrameLocks xmlns:a="http://schemas.openxmlformats.org/drawingml/2006/main" noChangeAspect="1"/>
             </wp:cNvGraphicFramePr>
@@ -3697,7 +3684,7 @@
                   <pic:spPr>
                     <a:xfrm>
                       <a:off x="0" y="0"/>
-                      <a:ext cx="2860805" cy="2555282"/>
+                      <a:ext cx="3524333" cy="3147948"/>
                     </a:xfrm>
                     <a:prstGeom prst="rect">
                       <a:avLst/>
@@ -3835,7 +3822,7 @@
           <w:rFonts w:eastAsia="Times New Roman"/>
         </w:rPr>
       </w:pPr>
-      <w:bookmarkStart w:id="8" w:name="_Toc420413481"/>
+      <w:bookmarkStart w:id="9" w:name="_Toc420502145"/>
       <w:r>
         <w:rPr>
           <w:rFonts w:eastAsia="Times New Roman"/>
@@ -3854,7 +3841,7 @@
         </w:rPr>
         <w:t>e salle</w:t>
       </w:r>
-      <w:bookmarkEnd w:id="8"/>
+      <w:bookmarkEnd w:id="9"/>
     </w:p>
     <w:p>
       <w:pPr>
@@ -3929,40 +3916,10 @@
         </w:rPr>
         <w:t>.</w:t>
       </w:r>
-    </w:p>
-    <w:p>
-      <w:pPr>
-        <w:spacing w:after="0" w:line="240" w:lineRule="auto"/>
-        <w:rPr>
-          <w:rFonts w:eastAsia="Times New Roman" w:cs="Arial"/>
-          <w:color w:val="000000"/>
-          <w:sz w:val="24"/>
-          <w:szCs w:val="24"/>
-        </w:rPr>
-      </w:pPr>
-    </w:p>
-    <w:p>
-      <w:pPr>
-        <w:spacing w:after="0" w:line="240" w:lineRule="auto"/>
-        <w:rPr>
-          <w:rFonts w:eastAsia="Times New Roman" w:cs="Times New Roman"/>
-          <w:sz w:val="24"/>
-          <w:szCs w:val="24"/>
-        </w:rPr>
-      </w:pPr>
-      <w:r>
-        <w:rPr>
-          <w:rFonts w:eastAsia="Times New Roman" w:cs="Arial"/>
-          <w:color w:val="FF0000"/>
-          <w:sz w:val="28"/>
-          <w:szCs w:val="28"/>
-        </w:rPr>
-        <w:t>/ ! \</w:t>
-      </w:r>
-      <w:r>
-        <w:rPr>
-          <w:rFonts w:eastAsia="Times New Roman" w:cs="Arial"/>
-          <w:color w:val="FF0000"/>
+      <w:r>
+        <w:rPr>
+          <w:rFonts w:eastAsia="Times New Roman" w:cs="Arial"/>
+          <w:color w:val="000000"/>
           <w:sz w:val="24"/>
           <w:szCs w:val="24"/>
         </w:rPr>
@@ -3975,7 +3932,16 @@
           <w:sz w:val="24"/>
           <w:szCs w:val="24"/>
         </w:rPr>
-        <w:t>Pour le moment il n’y a aucune confirmation de suppression, une fois que vous aurez cliqué sur « Supprimer la salle », la suppression sera définitive sans aucune possibilité de retour en arrière.</w:t>
+        <w:t>Un message sera affiché pour confirmer la suppression</w:t>
+      </w:r>
+      <w:r>
+        <w:rPr>
+          <w:rFonts w:eastAsia="Times New Roman" w:cs="Arial"/>
+          <w:color w:val="000000"/>
+          <w:sz w:val="24"/>
+          <w:szCs w:val="24"/>
+        </w:rPr>
+        <w:t xml:space="preserve"> du de la salle.</w:t>
       </w:r>
     </w:p>
     <w:p>
@@ -3997,7 +3963,7 @@
           <w:rFonts w:eastAsia="Times New Roman"/>
         </w:rPr>
       </w:pPr>
-      <w:bookmarkStart w:id="9" w:name="_Toc420413482"/>
+      <w:bookmarkStart w:id="10" w:name="_Toc420502146"/>
       <w:r>
         <w:rPr>
           <w:rFonts w:eastAsia="Times New Roman"/>
@@ -4010,7 +3976,7 @@
         </w:rPr>
         <w:t>Onglet Appareils</w:t>
       </w:r>
-      <w:bookmarkEnd w:id="9"/>
+      <w:bookmarkEnd w:id="10"/>
     </w:p>
     <w:p>
       <w:pPr>
@@ -4099,14 +4065,14 @@
           <w:rFonts w:eastAsia="Times New Roman"/>
         </w:rPr>
       </w:pPr>
-      <w:bookmarkStart w:id="10" w:name="_Toc420413483"/>
+      <w:bookmarkStart w:id="11" w:name="_Toc420502147"/>
       <w:r>
         <w:rPr>
           <w:rFonts w:eastAsia="Times New Roman"/>
         </w:rPr>
         <w:t>Affichages et modifications</w:t>
       </w:r>
-      <w:bookmarkEnd w:id="10"/>
+      <w:bookmarkEnd w:id="11"/>
     </w:p>
     <w:p>
       <w:pPr>
@@ -4149,30 +4115,20 @@
       <w:pPr>
         <w:spacing w:after="0" w:line="240" w:lineRule="auto"/>
         <w:rPr>
-          <w:rFonts w:eastAsia="Times New Roman" w:cs="Times New Roman"/>
-          <w:sz w:val="24"/>
-          <w:szCs w:val="24"/>
-        </w:rPr>
-      </w:pPr>
-      <w:r>
-        <w:rPr>
-          <w:rFonts w:eastAsia="Times New Roman" w:cs="Arial"/>
-          <w:color w:val="000000"/>
-          <w:sz w:val="24"/>
-          <w:szCs w:val="24"/>
-        </w:rPr>
-        <w:t>Les informations s’afficheront</w:t>
-      </w:r>
-      <w:bookmarkStart w:id="11" w:name="_GoBack"/>
-      <w:bookmarkEnd w:id="11"/>
-      <w:r>
-        <w:rPr>
-          <w:rFonts w:eastAsia="Times New Roman" w:cs="Arial"/>
-          <w:color w:val="000000"/>
-          <w:sz w:val="24"/>
-          <w:szCs w:val="24"/>
-        </w:rPr>
-        <w:t xml:space="preserve"> dans la partie de droite mais l’édition n’est pas possible.</w:t>
+          <w:rFonts w:eastAsia="Times New Roman" w:cs="Arial"/>
+          <w:color w:val="000000"/>
+          <w:sz w:val="24"/>
+          <w:szCs w:val="24"/>
+        </w:rPr>
+      </w:pPr>
+      <w:r>
+        <w:rPr>
+          <w:rFonts w:eastAsia="Times New Roman" w:cs="Arial"/>
+          <w:color w:val="000000"/>
+          <w:sz w:val="24"/>
+          <w:szCs w:val="24"/>
+        </w:rPr>
+        <w:t>Les informations s’afficheront dans la partie de droite mais l’édition n’est pas possible.</w:t>
       </w:r>
       <w:r>
         <w:rPr>
@@ -4183,257 +4139,6 @@
         </w:rPr>
         <w:br/>
       </w:r>
-      <w:r>
-        <w:rPr>
-          <w:rFonts w:eastAsia="Times New Roman" w:cs="Arial"/>
-          <w:color w:val="000000"/>
-          <w:sz w:val="24"/>
-          <w:szCs w:val="24"/>
-        </w:rPr>
-        <w:br/>
-        <w:t>SCREEN</w:t>
-      </w:r>
-    </w:p>
-    <w:p>
-      <w:pPr>
-        <w:spacing w:after="0" w:line="240" w:lineRule="auto"/>
-        <w:rPr>
-          <w:rFonts w:eastAsia="Times New Roman" w:cs="Times New Roman"/>
-          <w:sz w:val="24"/>
-          <w:szCs w:val="24"/>
-        </w:rPr>
-      </w:pPr>
-    </w:p>
-    <w:p>
-      <w:pPr>
-        <w:spacing w:after="0" w:line="240" w:lineRule="auto"/>
-        <w:rPr>
-          <w:rFonts w:eastAsia="Times New Roman" w:cs="Times New Roman"/>
-          <w:sz w:val="24"/>
-          <w:szCs w:val="24"/>
-        </w:rPr>
-      </w:pPr>
-      <w:r>
-        <w:rPr>
-          <w:rFonts w:eastAsia="Times New Roman" w:cs="Arial"/>
-          <w:color w:val="000000"/>
-          <w:sz w:val="24"/>
-          <w:szCs w:val="24"/>
-        </w:rPr>
-        <w:t>Pour modifier ces informations,</w:t>
-      </w:r>
-      <w:r>
-        <w:rPr>
-          <w:rFonts w:eastAsia="Times New Roman" w:cs="Arial"/>
-          <w:color w:val="000000"/>
-          <w:sz w:val="24"/>
-          <w:szCs w:val="24"/>
-        </w:rPr>
-        <w:t xml:space="preserve"> il faut cliquer sur le bouton « </w:t>
-      </w:r>
-      <w:r>
-        <w:rPr>
-          <w:rFonts w:eastAsia="Times New Roman" w:cs="Arial"/>
-          <w:color w:val="000000"/>
-          <w:sz w:val="24"/>
-          <w:szCs w:val="24"/>
-        </w:rPr>
-        <w:t xml:space="preserve">Modifier </w:t>
-      </w:r>
-      <w:r>
-        <w:rPr>
-          <w:rFonts w:eastAsia="Times New Roman" w:cs="Arial"/>
-          <w:color w:val="000000"/>
-          <w:sz w:val="24"/>
-          <w:szCs w:val="24"/>
-        </w:rPr>
-        <w:t>l’appareil</w:t>
-      </w:r>
-      <w:r>
-        <w:rPr>
-          <w:rFonts w:eastAsia="Times New Roman" w:cs="Arial"/>
-          <w:color w:val="000000"/>
-          <w:sz w:val="24"/>
-          <w:szCs w:val="24"/>
-        </w:rPr>
-        <w:t> »</w:t>
-      </w:r>
-      <w:r>
-        <w:rPr>
-          <w:rFonts w:eastAsia="Times New Roman" w:cs="Arial"/>
-          <w:color w:val="000000"/>
-          <w:sz w:val="24"/>
-          <w:szCs w:val="24"/>
-        </w:rPr>
-        <w:t>.</w:t>
-      </w:r>
-    </w:p>
-    <w:p>
-      <w:pPr>
-        <w:spacing w:after="0" w:line="240" w:lineRule="auto"/>
-        <w:rPr>
-          <w:rFonts w:eastAsia="Times New Roman" w:cs="Times New Roman"/>
-          <w:sz w:val="24"/>
-          <w:szCs w:val="24"/>
-        </w:rPr>
-      </w:pPr>
-      <w:r>
-        <w:rPr>
-          <w:rFonts w:eastAsia="Times New Roman" w:cs="Arial"/>
-          <w:color w:val="000000"/>
-          <w:sz w:val="24"/>
-          <w:szCs w:val="24"/>
-        </w:rPr>
-        <w:t>Les champs deviendront édit</w:t>
-      </w:r>
-      <w:r>
-        <w:rPr>
-          <w:rFonts w:eastAsia="Times New Roman" w:cs="Arial"/>
-          <w:color w:val="000000"/>
-          <w:sz w:val="24"/>
-          <w:szCs w:val="24"/>
-        </w:rPr>
-        <w:t>ables et un clic sur le bouton « Valider »</w:t>
-      </w:r>
-      <w:r>
-        <w:rPr>
-          <w:rFonts w:eastAsia="Times New Roman" w:cs="Arial"/>
-          <w:color w:val="000000"/>
-          <w:sz w:val="24"/>
-          <w:szCs w:val="24"/>
-        </w:rPr>
-        <w:t xml:space="preserve"> permettra de terminer la modification. </w:t>
-      </w:r>
-    </w:p>
-    <w:p>
-      <w:pPr>
-        <w:spacing w:after="0" w:line="240" w:lineRule="auto"/>
-        <w:rPr>
-          <w:rFonts w:eastAsia="Times New Roman" w:cs="Times New Roman"/>
-          <w:sz w:val="24"/>
-          <w:szCs w:val="24"/>
-        </w:rPr>
-      </w:pPr>
-    </w:p>
-    <w:p>
-      <w:pPr>
-        <w:pStyle w:val="Sous-titre"/>
-        <w:numPr>
-          <w:ilvl w:val="0"/>
-          <w:numId w:val="22"/>
-        </w:numPr>
-        <w:outlineLvl w:val="1"/>
-        <w:rPr>
-          <w:rFonts w:eastAsia="Times New Roman"/>
-        </w:rPr>
-      </w:pPr>
-      <w:bookmarkStart w:id="12" w:name="_Toc420413484"/>
-      <w:r>
-        <w:rPr>
-          <w:rFonts w:eastAsia="Times New Roman"/>
-        </w:rPr>
-        <w:t xml:space="preserve">Ajouter </w:t>
-      </w:r>
-      <w:r>
-        <w:rPr>
-          <w:rFonts w:eastAsia="Times New Roman"/>
-        </w:rPr>
-        <w:t>un appareil</w:t>
-      </w:r>
-      <w:bookmarkEnd w:id="12"/>
-    </w:p>
-    <w:p>
-      <w:pPr>
-        <w:spacing w:after="0" w:line="240" w:lineRule="auto"/>
-        <w:rPr>
-          <w:rFonts w:eastAsia="Times New Roman" w:cs="Times New Roman"/>
-          <w:sz w:val="24"/>
-          <w:szCs w:val="24"/>
-        </w:rPr>
-      </w:pPr>
-      <w:r>
-        <w:rPr>
-          <w:rFonts w:eastAsia="Times New Roman" w:cs="Arial"/>
-          <w:color w:val="000000"/>
-          <w:sz w:val="24"/>
-          <w:szCs w:val="24"/>
-        </w:rPr>
-        <w:t>Pour ajouter un local, il faut cliquer sur</w:t>
-      </w:r>
-      <w:r>
-        <w:rPr>
-          <w:rFonts w:eastAsia="Times New Roman" w:cs="Arial"/>
-          <w:color w:val="000000"/>
-          <w:sz w:val="24"/>
-          <w:szCs w:val="24"/>
-        </w:rPr>
-        <w:t xml:space="preserve"> le bouton « </w:t>
-      </w:r>
-      <w:r>
-        <w:rPr>
-          <w:rFonts w:eastAsia="Times New Roman" w:cs="Arial"/>
-          <w:color w:val="000000"/>
-          <w:sz w:val="24"/>
-          <w:szCs w:val="24"/>
-        </w:rPr>
-        <w:t>Ajouter un appareil</w:t>
-      </w:r>
-      <w:r>
-        <w:rPr>
-          <w:rFonts w:eastAsia="Times New Roman" w:cs="Arial"/>
-          <w:color w:val="000000"/>
-          <w:sz w:val="24"/>
-          <w:szCs w:val="24"/>
-        </w:rPr>
-        <w:t> »</w:t>
-      </w:r>
-      <w:r>
-        <w:rPr>
-          <w:rFonts w:eastAsia="Times New Roman" w:cs="Arial"/>
-          <w:color w:val="000000"/>
-          <w:sz w:val="24"/>
-          <w:szCs w:val="24"/>
-        </w:rPr>
-        <w:t xml:space="preserve"> dans la partie de gauche.</w:t>
-      </w:r>
-    </w:p>
-    <w:p>
-      <w:pPr>
-        <w:spacing w:after="0" w:line="240" w:lineRule="auto"/>
-        <w:rPr>
-          <w:rFonts w:eastAsia="Times New Roman" w:cs="Times New Roman"/>
-          <w:sz w:val="24"/>
-          <w:szCs w:val="24"/>
-        </w:rPr>
-      </w:pPr>
-      <w:r>
-        <w:rPr>
-          <w:rFonts w:eastAsia="Times New Roman" w:cs="Arial"/>
-          <w:color w:val="000000"/>
-          <w:sz w:val="24"/>
-          <w:szCs w:val="24"/>
-        </w:rPr>
-        <w:t>Une nouvelle fenêtre s’ouvrira</w:t>
-      </w:r>
-      <w:r>
-        <w:rPr>
-          <w:rFonts w:eastAsia="Times New Roman" w:cs="Arial"/>
-          <w:color w:val="000000"/>
-          <w:sz w:val="24"/>
-          <w:szCs w:val="24"/>
-        </w:rPr>
-        <w:t> :</w:t>
-      </w:r>
-    </w:p>
-    <w:p>
-      <w:pPr>
-        <w:spacing w:after="0" w:line="240" w:lineRule="auto"/>
-        <w:rPr>
-          <w:rFonts w:eastAsia="Times New Roman" w:cs="Times New Roman"/>
-          <w:sz w:val="24"/>
-          <w:szCs w:val="24"/>
-        </w:rPr>
-      </w:pPr>
     </w:p>
     <w:p>
       <w:pPr>
@@ -4447,13 +4152,23 @@
       </w:pPr>
       <w:r>
         <w:rPr>
+          <w:rFonts w:eastAsia="Times New Roman" w:cs="Arial"/>
+          <w:color w:val="000000"/>
+          <w:sz w:val="24"/>
+          <w:szCs w:val="24"/>
+        </w:rPr>
+        <w:lastRenderedPageBreak/>
+        <w:br/>
+      </w:r>
+      <w:r>
+        <w:rPr>
           <w:noProof/>
         </w:rPr>
         <w:drawing>
-          <wp:inline distT="0" distB="0" distL="0" distR="0" wp14:anchorId="39669809" wp14:editId="40605C10">
-            <wp:extent cx="2519916" cy="2412838"/>
-            <wp:effectExtent l="0" t="0" r="0" b="6985"/>
-            <wp:docPr id="6" name="Image 6"/>
+          <wp:inline distT="0" distB="0" distL="0" distR="0" wp14:anchorId="41031564" wp14:editId="4734BE5C">
+            <wp:extent cx="4646428" cy="3125447"/>
+            <wp:effectExtent l="0" t="0" r="1905" b="0"/>
+            <wp:docPr id="7" name="Image 7"/>
             <wp:cNvGraphicFramePr>
               <a:graphicFrameLocks xmlns:a="http://schemas.openxmlformats.org/drawingml/2006/main" noChangeAspect="1"/>
             </wp:cNvGraphicFramePr>
@@ -4473,7 +4188,7 @@
                   <pic:spPr>
                     <a:xfrm>
                       <a:off x="0" y="0"/>
-                      <a:ext cx="2521744" cy="2414588"/>
+                      <a:ext cx="4644738" cy="3124310"/>
                     </a:xfrm>
                     <a:prstGeom prst="rect">
                       <a:avLst/>
@@ -4512,34 +4227,89 @@
           <w:sz w:val="24"/>
           <w:szCs w:val="24"/>
         </w:rPr>
-        <w:t>Une fois les champs remplis, cliq</w:t>
-      </w:r>
-      <w:r>
-        <w:rPr>
-          <w:rFonts w:eastAsia="Times New Roman" w:cs="Arial"/>
-          <w:color w:val="000000"/>
-          <w:sz w:val="24"/>
-          <w:szCs w:val="24"/>
-        </w:rPr>
-        <w:t>uez sur le bouton « Valider »</w:t>
-      </w:r>
-      <w:r>
-        <w:rPr>
-          <w:rFonts w:eastAsia="Times New Roman" w:cs="Arial"/>
-          <w:color w:val="000000"/>
-          <w:sz w:val="24"/>
-          <w:szCs w:val="24"/>
-        </w:rPr>
-        <w:t>. L’appareil</w:t>
-      </w:r>
-      <w:r>
-        <w:rPr>
-          <w:rFonts w:eastAsia="Times New Roman" w:cs="Arial"/>
-          <w:color w:val="000000"/>
-          <w:sz w:val="24"/>
-          <w:szCs w:val="24"/>
-        </w:rPr>
-        <w:t xml:space="preserve"> sera ajouté. </w:t>
+        <w:t>Pour modifier ces informations,</w:t>
+      </w:r>
+      <w:r>
+        <w:rPr>
+          <w:rFonts w:eastAsia="Times New Roman" w:cs="Arial"/>
+          <w:color w:val="000000"/>
+          <w:sz w:val="24"/>
+          <w:szCs w:val="24"/>
+        </w:rPr>
+        <w:t xml:space="preserve"> il faut cliquer sur le bouton « </w:t>
+      </w:r>
+      <w:r>
+        <w:rPr>
+          <w:rFonts w:eastAsia="Times New Roman" w:cs="Arial"/>
+          <w:color w:val="000000"/>
+          <w:sz w:val="24"/>
+          <w:szCs w:val="24"/>
+        </w:rPr>
+        <w:t xml:space="preserve">Modifier </w:t>
+      </w:r>
+      <w:r>
+        <w:rPr>
+          <w:rFonts w:eastAsia="Times New Roman" w:cs="Arial"/>
+          <w:color w:val="000000"/>
+          <w:sz w:val="24"/>
+          <w:szCs w:val="24"/>
+        </w:rPr>
+        <w:t>l’appareil</w:t>
+      </w:r>
+      <w:r>
+        <w:rPr>
+          <w:rFonts w:eastAsia="Times New Roman" w:cs="Arial"/>
+          <w:color w:val="000000"/>
+          <w:sz w:val="24"/>
+          <w:szCs w:val="24"/>
+        </w:rPr>
+        <w:t> »</w:t>
+      </w:r>
+      <w:r>
+        <w:rPr>
+          <w:rFonts w:eastAsia="Times New Roman" w:cs="Arial"/>
+          <w:color w:val="000000"/>
+          <w:sz w:val="24"/>
+          <w:szCs w:val="24"/>
+        </w:rPr>
+        <w:t>.</w:t>
+      </w:r>
+    </w:p>
+    <w:p>
+      <w:pPr>
+        <w:spacing w:after="0" w:line="240" w:lineRule="auto"/>
+        <w:rPr>
+          <w:rFonts w:eastAsia="Times New Roman" w:cs="Times New Roman"/>
+          <w:sz w:val="24"/>
+          <w:szCs w:val="24"/>
+        </w:rPr>
+      </w:pPr>
+      <w:r>
+        <w:rPr>
+          <w:rFonts w:eastAsia="Times New Roman" w:cs="Arial"/>
+          <w:color w:val="000000"/>
+          <w:sz w:val="24"/>
+          <w:szCs w:val="24"/>
+        </w:rPr>
+        <w:t>Les champs deviendront édit</w:t>
+      </w:r>
+      <w:r>
+        <w:rPr>
+          <w:rFonts w:eastAsia="Times New Roman" w:cs="Arial"/>
+          <w:color w:val="000000"/>
+          <w:sz w:val="24"/>
+          <w:szCs w:val="24"/>
+        </w:rPr>
+        <w:t>ables et un clic sur le bouton « Valider »</w:t>
+      </w:r>
+      <w:r>
+        <w:rPr>
+          <w:rFonts w:eastAsia="Times New Roman" w:cs="Arial"/>
+          <w:color w:val="000000"/>
+          <w:sz w:val="24"/>
+          <w:szCs w:val="24"/>
+        </w:rPr>
+        <w:t xml:space="preserve"> permettra de terminer la modification. </w:t>
       </w:r>
     </w:p>
     <w:p>
@@ -4564,11 +4334,249 @@
           <w:rFonts w:eastAsia="Times New Roman"/>
         </w:rPr>
       </w:pPr>
-      <w:bookmarkStart w:id="13" w:name="_Toc420413485"/>
+      <w:bookmarkStart w:id="12" w:name="_Toc420502148"/>
       <w:r>
         <w:rPr>
           <w:rFonts w:eastAsia="Times New Roman"/>
         </w:rPr>
+        <w:t xml:space="preserve">Ajouter </w:t>
+      </w:r>
+      <w:r>
+        <w:rPr>
+          <w:rFonts w:eastAsia="Times New Roman"/>
+        </w:rPr>
+        <w:t>un appareil</w:t>
+      </w:r>
+      <w:bookmarkEnd w:id="12"/>
+    </w:p>
+    <w:p>
+      <w:pPr>
+        <w:spacing w:after="0" w:line="240" w:lineRule="auto"/>
+        <w:rPr>
+          <w:rFonts w:eastAsia="Times New Roman" w:cs="Times New Roman"/>
+          <w:sz w:val="24"/>
+          <w:szCs w:val="24"/>
+        </w:rPr>
+      </w:pPr>
+      <w:r>
+        <w:rPr>
+          <w:rFonts w:eastAsia="Times New Roman" w:cs="Arial"/>
+          <w:color w:val="000000"/>
+          <w:sz w:val="24"/>
+          <w:szCs w:val="24"/>
+        </w:rPr>
+        <w:t>Pour ajouter un local, il faut cliquer sur</w:t>
+      </w:r>
+      <w:r>
+        <w:rPr>
+          <w:rFonts w:eastAsia="Times New Roman" w:cs="Arial"/>
+          <w:color w:val="000000"/>
+          <w:sz w:val="24"/>
+          <w:szCs w:val="24"/>
+        </w:rPr>
+        <w:t xml:space="preserve"> le bouton « </w:t>
+      </w:r>
+      <w:r>
+        <w:rPr>
+          <w:rFonts w:eastAsia="Times New Roman" w:cs="Arial"/>
+          <w:color w:val="000000"/>
+          <w:sz w:val="24"/>
+          <w:szCs w:val="24"/>
+        </w:rPr>
+        <w:t>Ajouter un appareil</w:t>
+      </w:r>
+      <w:r>
+        <w:rPr>
+          <w:rFonts w:eastAsia="Times New Roman" w:cs="Arial"/>
+          <w:color w:val="000000"/>
+          <w:sz w:val="24"/>
+          <w:szCs w:val="24"/>
+        </w:rPr>
+        <w:t> »</w:t>
+      </w:r>
+      <w:r>
+        <w:rPr>
+          <w:rFonts w:eastAsia="Times New Roman" w:cs="Arial"/>
+          <w:color w:val="000000"/>
+          <w:sz w:val="24"/>
+          <w:szCs w:val="24"/>
+        </w:rPr>
+        <w:t xml:space="preserve"> dans la partie de gauche.</w:t>
+      </w:r>
+    </w:p>
+    <w:p>
+      <w:pPr>
+        <w:spacing w:after="0" w:line="240" w:lineRule="auto"/>
+        <w:rPr>
+          <w:rFonts w:eastAsia="Times New Roman" w:cs="Times New Roman"/>
+          <w:sz w:val="24"/>
+          <w:szCs w:val="24"/>
+        </w:rPr>
+      </w:pPr>
+      <w:r>
+        <w:rPr>
+          <w:rFonts w:eastAsia="Times New Roman" w:cs="Arial"/>
+          <w:color w:val="000000"/>
+          <w:sz w:val="24"/>
+          <w:szCs w:val="24"/>
+        </w:rPr>
+        <w:t>Une nouvelle fenêtre s’ouvrira</w:t>
+      </w:r>
+      <w:r>
+        <w:rPr>
+          <w:rFonts w:eastAsia="Times New Roman" w:cs="Arial"/>
+          <w:color w:val="000000"/>
+          <w:sz w:val="24"/>
+          <w:szCs w:val="24"/>
+        </w:rPr>
+        <w:t> :</w:t>
+      </w:r>
+    </w:p>
+    <w:p>
+      <w:pPr>
+        <w:spacing w:after="0" w:line="240" w:lineRule="auto"/>
+        <w:rPr>
+          <w:rFonts w:eastAsia="Times New Roman" w:cs="Times New Roman"/>
+          <w:sz w:val="24"/>
+          <w:szCs w:val="24"/>
+        </w:rPr>
+      </w:pPr>
+    </w:p>
+    <w:p>
+      <w:pPr>
+        <w:spacing w:after="0" w:line="240" w:lineRule="auto"/>
+        <w:jc w:val="center"/>
+        <w:rPr>
+          <w:rFonts w:eastAsia="Times New Roman" w:cs="Times New Roman"/>
+          <w:sz w:val="24"/>
+          <w:szCs w:val="24"/>
+        </w:rPr>
+      </w:pPr>
+      <w:r>
+        <w:rPr>
+          <w:noProof/>
+        </w:rPr>
+        <w:drawing>
+          <wp:inline distT="0" distB="0" distL="0" distR="0" wp14:anchorId="5BFC2D25" wp14:editId="2694CF77">
+            <wp:extent cx="3020401" cy="2892056"/>
+            <wp:effectExtent l="0" t="0" r="8890" b="3810"/>
+            <wp:docPr id="17" name="Image 17"/>
+            <wp:cNvGraphicFramePr>
+              <a:graphicFrameLocks xmlns:a="http://schemas.openxmlformats.org/drawingml/2006/main" noChangeAspect="1"/>
+            </wp:cNvGraphicFramePr>
+            <a:graphic xmlns:a="http://schemas.openxmlformats.org/drawingml/2006/main">
+              <a:graphicData uri="http://schemas.openxmlformats.org/drawingml/2006/picture">
+                <pic:pic xmlns:pic="http://schemas.openxmlformats.org/drawingml/2006/picture">
+                  <pic:nvPicPr>
+                    <pic:cNvPr id="0" name=""/>
+                    <pic:cNvPicPr/>
+                  </pic:nvPicPr>
+                  <pic:blipFill>
+                    <a:blip r:embed="rId17"/>
+                    <a:stretch>
+                      <a:fillRect/>
+                    </a:stretch>
+                  </pic:blipFill>
+                  <pic:spPr>
+                    <a:xfrm>
+                      <a:off x="0" y="0"/>
+                      <a:ext cx="3034089" cy="2905162"/>
+                    </a:xfrm>
+                    <a:prstGeom prst="rect">
+                      <a:avLst/>
+                    </a:prstGeom>
+                  </pic:spPr>
+                </pic:pic>
+              </a:graphicData>
+            </a:graphic>
+          </wp:inline>
+        </w:drawing>
+      </w:r>
+    </w:p>
+    <w:p>
+      <w:pPr>
+        <w:spacing w:after="0" w:line="240" w:lineRule="auto"/>
+        <w:rPr>
+          <w:rFonts w:eastAsia="Times New Roman" w:cs="Times New Roman"/>
+          <w:sz w:val="24"/>
+          <w:szCs w:val="24"/>
+        </w:rPr>
+      </w:pPr>
+    </w:p>
+    <w:p>
+      <w:pPr>
+        <w:spacing w:after="0" w:line="240" w:lineRule="auto"/>
+        <w:rPr>
+          <w:rFonts w:eastAsia="Times New Roman" w:cs="Times New Roman"/>
+          <w:sz w:val="24"/>
+          <w:szCs w:val="24"/>
+        </w:rPr>
+      </w:pPr>
+      <w:r>
+        <w:rPr>
+          <w:rFonts w:eastAsia="Times New Roman" w:cs="Arial"/>
+          <w:color w:val="000000"/>
+          <w:sz w:val="24"/>
+          <w:szCs w:val="24"/>
+        </w:rPr>
+        <w:t>Une fois les champs remplis, cliq</w:t>
+      </w:r>
+      <w:r>
+        <w:rPr>
+          <w:rFonts w:eastAsia="Times New Roman" w:cs="Arial"/>
+          <w:color w:val="000000"/>
+          <w:sz w:val="24"/>
+          <w:szCs w:val="24"/>
+        </w:rPr>
+        <w:t>uez sur le bouton « Valider »</w:t>
+      </w:r>
+      <w:r>
+        <w:rPr>
+          <w:rFonts w:eastAsia="Times New Roman" w:cs="Arial"/>
+          <w:color w:val="000000"/>
+          <w:sz w:val="24"/>
+          <w:szCs w:val="24"/>
+        </w:rPr>
+        <w:t>. L’appareil</w:t>
+      </w:r>
+      <w:r>
+        <w:rPr>
+          <w:rFonts w:eastAsia="Times New Roman" w:cs="Arial"/>
+          <w:color w:val="000000"/>
+          <w:sz w:val="24"/>
+          <w:szCs w:val="24"/>
+        </w:rPr>
+        <w:t xml:space="preserve"> sera ajouté. </w:t>
+      </w:r>
+    </w:p>
+    <w:p>
+      <w:pPr>
+        <w:spacing w:after="0" w:line="240" w:lineRule="auto"/>
+        <w:rPr>
+          <w:rFonts w:eastAsia="Times New Roman" w:cs="Times New Roman"/>
+          <w:sz w:val="24"/>
+          <w:szCs w:val="24"/>
+        </w:rPr>
+      </w:pPr>
+    </w:p>
+    <w:p>
+      <w:pPr>
+        <w:pStyle w:val="Sous-titre"/>
+        <w:numPr>
+          <w:ilvl w:val="0"/>
+          <w:numId w:val="22"/>
+        </w:numPr>
+        <w:outlineLvl w:val="1"/>
+        <w:rPr>
+          <w:rFonts w:eastAsia="Times New Roman"/>
+        </w:rPr>
+      </w:pPr>
+      <w:bookmarkStart w:id="13" w:name="_Toc420502149"/>
+      <w:r>
+        <w:rPr>
+          <w:rFonts w:eastAsia="Times New Roman"/>
+        </w:rPr>
+        <w:lastRenderedPageBreak/>
         <w:t>Supprimer</w:t>
       </w:r>
       <w:r>
@@ -4658,41 +4666,10 @@
         </w:rPr>
         <w:t>.</w:t>
       </w:r>
-    </w:p>
-    <w:p>
-      <w:pPr>
-        <w:spacing w:after="0" w:line="240" w:lineRule="auto"/>
-        <w:rPr>
-          <w:rFonts w:eastAsia="Times New Roman" w:cs="Arial"/>
-          <w:color w:val="000000"/>
-          <w:sz w:val="24"/>
-          <w:szCs w:val="24"/>
-        </w:rPr>
-      </w:pPr>
-    </w:p>
-    <w:p>
-      <w:pPr>
-        <w:spacing w:after="0" w:line="240" w:lineRule="auto"/>
-        <w:rPr>
-          <w:rFonts w:eastAsia="Times New Roman" w:cs="Times New Roman"/>
-          <w:sz w:val="24"/>
-          <w:szCs w:val="24"/>
-        </w:rPr>
-      </w:pPr>
-      <w:r>
-        <w:rPr>
-          <w:rFonts w:eastAsia="Times New Roman" w:cs="Arial"/>
-          <w:color w:val="FF0000"/>
-          <w:sz w:val="28"/>
-          <w:szCs w:val="28"/>
-        </w:rPr>
-        <w:lastRenderedPageBreak/>
-        <w:t>/ ! \</w:t>
-      </w:r>
-      <w:r>
-        <w:rPr>
-          <w:rFonts w:eastAsia="Times New Roman" w:cs="Arial"/>
-          <w:color w:val="FF0000"/>
+      <w:r>
+        <w:rPr>
+          <w:rFonts w:eastAsia="Times New Roman" w:cs="Arial"/>
+          <w:color w:val="000000"/>
           <w:sz w:val="24"/>
           <w:szCs w:val="24"/>
         </w:rPr>
@@ -4705,7 +4682,16 @@
           <w:sz w:val="24"/>
           <w:szCs w:val="24"/>
         </w:rPr>
-        <w:t>Pour le moment il n’y a aucune confirmation de suppression, une fois que vous aurez cliqué sur « Supprimer l’appareil », la suppression sera définitive sans aucune possibilité de retour en arrière.</w:t>
+        <w:t>Un message sera affiché pour confirmer la suppression</w:t>
+      </w:r>
+      <w:r>
+        <w:rPr>
+          <w:rFonts w:eastAsia="Times New Roman" w:cs="Arial"/>
+          <w:color w:val="000000"/>
+          <w:sz w:val="24"/>
+          <w:szCs w:val="24"/>
+        </w:rPr>
+        <w:t xml:space="preserve"> de l’appareil.</w:t>
       </w:r>
     </w:p>
     <w:p>
@@ -4727,7 +4713,7 @@
           <w:rFonts w:eastAsia="Times New Roman"/>
         </w:rPr>
       </w:pPr>
-      <w:bookmarkStart w:id="14" w:name="_Toc420413486"/>
+      <w:bookmarkStart w:id="14" w:name="_Toc420502150"/>
       <w:r>
         <w:rPr>
           <w:rFonts w:eastAsia="Times New Roman"/>
@@ -4838,7 +4824,7 @@
           <w:rFonts w:eastAsia="Times New Roman"/>
         </w:rPr>
       </w:pPr>
-      <w:bookmarkStart w:id="15" w:name="_Toc420413487"/>
+      <w:bookmarkStart w:id="15" w:name="_Toc420502151"/>
       <w:r>
         <w:rPr>
           <w:rFonts w:eastAsia="Times New Roman"/>
@@ -4906,7 +4892,8 @@
       <w:pPr>
         <w:spacing w:after="0" w:line="240" w:lineRule="auto"/>
         <w:rPr>
-          <w:rFonts w:eastAsia="Times New Roman" w:cs="Times New Roman"/>
+          <w:rFonts w:eastAsia="Times New Roman" w:cs="Arial"/>
+          <w:color w:val="000000"/>
           <w:sz w:val="24"/>
           <w:szCs w:val="24"/>
         </w:rPr>
@@ -4929,15 +4916,57 @@
         </w:rPr>
         <w:br/>
       </w:r>
-      <w:r>
-        <w:rPr>
-          <w:rFonts w:eastAsia="Times New Roman" w:cs="Arial"/>
-          <w:color w:val="000000"/>
-          <w:sz w:val="24"/>
-          <w:szCs w:val="24"/>
-        </w:rPr>
-        <w:br/>
-        <w:t>SCREEN</w:t>
+    </w:p>
+    <w:p>
+      <w:pPr>
+        <w:spacing w:after="0" w:line="240" w:lineRule="auto"/>
+        <w:jc w:val="center"/>
+        <w:rPr>
+          <w:rFonts w:eastAsia="Times New Roman" w:cs="Arial"/>
+          <w:color w:val="000000"/>
+          <w:sz w:val="24"/>
+          <w:szCs w:val="24"/>
+        </w:rPr>
+      </w:pPr>
+      <w:r>
+        <w:rPr>
+          <w:noProof/>
+        </w:rPr>
+        <w:drawing>
+          <wp:inline distT="0" distB="0" distL="0" distR="0" wp14:anchorId="5EBAB251" wp14:editId="50F2177F">
+            <wp:extent cx="4763386" cy="3204119"/>
+            <wp:effectExtent l="0" t="0" r="0" b="0"/>
+            <wp:docPr id="8" name="Image 8"/>
+            <wp:cNvGraphicFramePr>
+              <a:graphicFrameLocks xmlns:a="http://schemas.openxmlformats.org/drawingml/2006/main" noChangeAspect="1"/>
+            </wp:cNvGraphicFramePr>
+            <a:graphic xmlns:a="http://schemas.openxmlformats.org/drawingml/2006/main">
+              <a:graphicData uri="http://schemas.openxmlformats.org/drawingml/2006/picture">
+                <pic:pic xmlns:pic="http://schemas.openxmlformats.org/drawingml/2006/picture">
+                  <pic:nvPicPr>
+                    <pic:cNvPr id="0" name=""/>
+                    <pic:cNvPicPr/>
+                  </pic:nvPicPr>
+                  <pic:blipFill>
+                    <a:blip r:embed="rId18"/>
+                    <a:stretch>
+                      <a:fillRect/>
+                    </a:stretch>
+                  </pic:blipFill>
+                  <pic:spPr>
+                    <a:xfrm>
+                      <a:off x="0" y="0"/>
+                      <a:ext cx="4761653" cy="3202953"/>
+                    </a:xfrm>
+                    <a:prstGeom prst="rect">
+                      <a:avLst/>
+                    </a:prstGeom>
+                  </pic:spPr>
+                </pic:pic>
+              </a:graphicData>
+            </a:graphic>
+          </wp:inline>
+        </w:drawing>
       </w:r>
     </w:p>
     <w:p>
@@ -5091,7 +5120,7 @@
           <w:rFonts w:eastAsia="Times New Roman"/>
         </w:rPr>
       </w:pPr>
-      <w:bookmarkStart w:id="16" w:name="_Toc420413488"/>
+      <w:bookmarkStart w:id="16" w:name="_Toc420502152"/>
       <w:r>
         <w:rPr>
           <w:rFonts w:eastAsia="Times New Roman"/>
@@ -5212,6 +5241,7 @@
     <w:p>
       <w:pPr>
         <w:spacing w:after="0" w:line="240" w:lineRule="auto"/>
+        <w:jc w:val="center"/>
         <w:rPr>
           <w:rFonts w:eastAsia="Times New Roman" w:cs="Times New Roman"/>
           <w:sz w:val="24"/>
@@ -5220,12 +5250,44 @@
       </w:pPr>
       <w:r>
         <w:rPr>
-          <w:rFonts w:eastAsia="Times New Roman" w:cs="Arial"/>
-          <w:color w:val="000000"/>
-          <w:sz w:val="24"/>
-          <w:szCs w:val="24"/>
-        </w:rPr>
-        <w:t>SCREEN</w:t>
+          <w:noProof/>
+        </w:rPr>
+        <w:lastRenderedPageBreak/>
+        <w:drawing>
+          <wp:inline distT="0" distB="0" distL="0" distR="0" wp14:anchorId="3F7D86DE" wp14:editId="53D35D71">
+            <wp:extent cx="2459784" cy="2147776"/>
+            <wp:effectExtent l="0" t="0" r="0" b="5080"/>
+            <wp:docPr id="18" name="Image 18"/>
+            <wp:cNvGraphicFramePr>
+              <a:graphicFrameLocks xmlns:a="http://schemas.openxmlformats.org/drawingml/2006/main" noChangeAspect="1"/>
+            </wp:cNvGraphicFramePr>
+            <a:graphic xmlns:a="http://schemas.openxmlformats.org/drawingml/2006/main">
+              <a:graphicData uri="http://schemas.openxmlformats.org/drawingml/2006/picture">
+                <pic:pic xmlns:pic="http://schemas.openxmlformats.org/drawingml/2006/picture">
+                  <pic:nvPicPr>
+                    <pic:cNvPr id="0" name=""/>
+                    <pic:cNvPicPr/>
+                  </pic:nvPicPr>
+                  <pic:blipFill>
+                    <a:blip r:embed="rId19"/>
+                    <a:stretch>
+                      <a:fillRect/>
+                    </a:stretch>
+                  </pic:blipFill>
+                  <pic:spPr>
+                    <a:xfrm>
+                      <a:off x="0" y="0"/>
+                      <a:ext cx="2461331" cy="2149127"/>
+                    </a:xfrm>
+                    <a:prstGeom prst="rect">
+                      <a:avLst/>
+                    </a:prstGeom>
+                  </pic:spPr>
+                </pic:pic>
+              </a:graphicData>
+            </a:graphic>
+          </wp:inline>
+        </w:drawing>
       </w:r>
     </w:p>
     <w:p>
@@ -5297,7 +5359,7 @@
           <w:rFonts w:eastAsia="Times New Roman"/>
         </w:rPr>
       </w:pPr>
-      <w:bookmarkStart w:id="17" w:name="_Toc420413489"/>
+      <w:bookmarkStart w:id="17" w:name="_Toc420502153"/>
       <w:r>
         <w:rPr>
           <w:rFonts w:eastAsia="Times New Roman"/>
@@ -5391,40 +5453,10 @@
         </w:rPr>
         <w:t>.</w:t>
       </w:r>
-    </w:p>
-    <w:p>
-      <w:pPr>
-        <w:spacing w:after="0" w:line="240" w:lineRule="auto"/>
-        <w:rPr>
-          <w:rFonts w:eastAsia="Times New Roman" w:cs="Arial"/>
-          <w:color w:val="000000"/>
-          <w:sz w:val="24"/>
-          <w:szCs w:val="24"/>
-        </w:rPr>
-      </w:pPr>
-    </w:p>
-    <w:p>
-      <w:pPr>
-        <w:spacing w:after="0" w:line="240" w:lineRule="auto"/>
-        <w:rPr>
-          <w:rFonts w:eastAsia="Times New Roman" w:cs="Times New Roman"/>
-          <w:sz w:val="24"/>
-          <w:szCs w:val="24"/>
-        </w:rPr>
-      </w:pPr>
-      <w:r>
-        <w:rPr>
-          <w:rFonts w:eastAsia="Times New Roman" w:cs="Arial"/>
-          <w:color w:val="FF0000"/>
-          <w:sz w:val="28"/>
-          <w:szCs w:val="28"/>
-        </w:rPr>
-        <w:t>/ ! \</w:t>
-      </w:r>
-      <w:r>
-        <w:rPr>
-          <w:rFonts w:eastAsia="Times New Roman" w:cs="Arial"/>
-          <w:color w:val="FF0000"/>
+      <w:r>
+        <w:rPr>
+          <w:rFonts w:eastAsia="Times New Roman" w:cs="Arial"/>
+          <w:color w:val="000000"/>
           <w:sz w:val="24"/>
           <w:szCs w:val="24"/>
         </w:rPr>
@@ -5437,7 +5469,25 @@
           <w:sz w:val="24"/>
           <w:szCs w:val="24"/>
         </w:rPr>
-        <w:t>Pour le moment il n’y a aucune confirmation de suppression, une fois que vous aurez cliqué sur « Supprimer l’interface », la suppression sera définitive sans aucune possibilité de retour en arrière.</w:t>
+        <w:t>Un message sera affiché pour confirmer la suppression</w:t>
+      </w:r>
+      <w:r>
+        <w:rPr>
+          <w:rFonts w:eastAsia="Times New Roman" w:cs="Arial"/>
+          <w:color w:val="000000"/>
+          <w:sz w:val="24"/>
+          <w:szCs w:val="24"/>
+        </w:rPr>
+        <w:t xml:space="preserve"> de l’interface</w:t>
+      </w:r>
+      <w:r>
+        <w:rPr>
+          <w:rFonts w:eastAsia="Times New Roman" w:cs="Arial"/>
+          <w:color w:val="000000"/>
+          <w:sz w:val="24"/>
+          <w:szCs w:val="24"/>
+        </w:rPr>
+        <w:t>.</w:t>
       </w:r>
     </w:p>
     <w:p>
@@ -5462,7 +5512,7 @@
           <w:rFonts w:eastAsia="Times New Roman"/>
         </w:rPr>
       </w:pPr>
-      <w:bookmarkStart w:id="18" w:name="_Toc420413490"/>
+      <w:bookmarkStart w:id="18" w:name="_Toc420502154"/>
       <w:r>
         <w:rPr>
           <w:rFonts w:eastAsia="Times New Roman"/>
@@ -5567,7 +5617,7 @@
           <w:rFonts w:eastAsia="Times New Roman"/>
         </w:rPr>
       </w:pPr>
-      <w:bookmarkStart w:id="19" w:name="_Toc420413491"/>
+      <w:bookmarkStart w:id="19" w:name="_Toc420502155"/>
       <w:r>
         <w:rPr>
           <w:rFonts w:eastAsia="Times New Roman"/>
@@ -5579,8 +5629,10 @@
     <w:p>
       <w:pPr>
         <w:spacing w:after="0" w:line="240" w:lineRule="auto"/>
-        <w:rPr>
-          <w:rFonts w:eastAsia="Times New Roman" w:cs="Times New Roman"/>
+        <w:jc w:val="center"/>
+        <w:rPr>
+          <w:rFonts w:eastAsia="Times New Roman" w:cs="Arial"/>
+          <w:color w:val="000000"/>
           <w:sz w:val="24"/>
           <w:szCs w:val="24"/>
         </w:rPr>
@@ -5612,25 +5664,32 @@
         </w:rPr>
         <w:t>, il vous suffit de le sélectionner dans la liste.</w:t>
       </w:r>
-    </w:p>
-    <w:p>
-      <w:pPr>
-        <w:spacing w:after="0" w:line="240" w:lineRule="auto"/>
-        <w:rPr>
-          <w:rFonts w:eastAsia="Times New Roman" w:cs="Times New Roman"/>
-          <w:sz w:val="24"/>
-          <w:szCs w:val="24"/>
-        </w:rPr>
-      </w:pPr>
-      <w:r>
-        <w:rPr>
-          <w:rFonts w:eastAsia="Times New Roman" w:cs="Arial"/>
-          <w:color w:val="000000"/>
-          <w:sz w:val="24"/>
-          <w:szCs w:val="24"/>
-        </w:rPr>
-        <w:lastRenderedPageBreak/>
-        <w:t>Les informations s’afficheront dans la partie de droite mais l’édition n’est pas possible.</w:t>
+      <w:r>
+        <w:rPr>
+          <w:rFonts w:eastAsia="Times New Roman" w:cs="Arial"/>
+          <w:color w:val="000000"/>
+          <w:sz w:val="24"/>
+          <w:szCs w:val="24"/>
+        </w:rPr>
+        <w:t xml:space="preserve"> </w:t>
+      </w:r>
+      <w:r>
+        <w:rPr>
+          <w:rFonts w:eastAsia="Times New Roman" w:cs="Arial"/>
+          <w:color w:val="000000"/>
+          <w:sz w:val="24"/>
+          <w:szCs w:val="24"/>
+        </w:rPr>
+        <w:t>Les informations s’afficheront dans la partie de droite mais l’édi</w:t>
+      </w:r>
+      <w:r>
+        <w:rPr>
+          <w:rFonts w:eastAsia="Times New Roman" w:cs="Arial"/>
+          <w:color w:val="000000"/>
+          <w:sz w:val="24"/>
+          <w:szCs w:val="24"/>
+        </w:rPr>
+        <w:t>tion n’est pas possible.</w:t>
       </w:r>
       <w:r>
         <w:rPr>
@@ -5649,7 +5708,46 @@
           <w:szCs w:val="24"/>
         </w:rPr>
         <w:br/>
-        <w:t>SCREEN</w:t>
+      </w:r>
+      <w:r>
+        <w:rPr>
+          <w:noProof/>
+        </w:rPr>
+        <w:drawing>
+          <wp:inline distT="0" distB="0" distL="0" distR="0" wp14:anchorId="10C69C0B" wp14:editId="2E5D05C6">
+            <wp:extent cx="3777833" cy="2541181"/>
+            <wp:effectExtent l="0" t="0" r="0" b="0"/>
+            <wp:docPr id="12" name="Image 12"/>
+            <wp:cNvGraphicFramePr>
+              <a:graphicFrameLocks xmlns:a="http://schemas.openxmlformats.org/drawingml/2006/main" noChangeAspect="1"/>
+            </wp:cNvGraphicFramePr>
+            <a:graphic xmlns:a="http://schemas.openxmlformats.org/drawingml/2006/main">
+              <a:graphicData uri="http://schemas.openxmlformats.org/drawingml/2006/picture">
+                <pic:pic xmlns:pic="http://schemas.openxmlformats.org/drawingml/2006/picture">
+                  <pic:nvPicPr>
+                    <pic:cNvPr id="0" name=""/>
+                    <pic:cNvPicPr/>
+                  </pic:nvPicPr>
+                  <pic:blipFill>
+                    <a:blip r:embed="rId20"/>
+                    <a:stretch>
+                      <a:fillRect/>
+                    </a:stretch>
+                  </pic:blipFill>
+                  <pic:spPr>
+                    <a:xfrm>
+                      <a:off x="0" y="0"/>
+                      <a:ext cx="3780451" cy="2542942"/>
+                    </a:xfrm>
+                    <a:prstGeom prst="rect">
+                      <a:avLst/>
+                    </a:prstGeom>
+                  </pic:spPr>
+                </pic:pic>
+              </a:graphicData>
+            </a:graphic>
+          </wp:inline>
+        </w:drawing>
       </w:r>
     </w:p>
     <w:p>
@@ -5803,7 +5901,7 @@
           <w:rFonts w:eastAsia="Times New Roman"/>
         </w:rPr>
       </w:pPr>
-      <w:bookmarkStart w:id="20" w:name="_Toc420413492"/>
+      <w:bookmarkStart w:id="20" w:name="_Toc420502156"/>
       <w:r>
         <w:rPr>
           <w:rFonts w:eastAsia="Times New Roman"/>
@@ -5941,6 +6039,7 @@
     <w:p>
       <w:pPr>
         <w:spacing w:after="0" w:line="240" w:lineRule="auto"/>
+        <w:jc w:val="center"/>
         <w:rPr>
           <w:rFonts w:eastAsia="Times New Roman" w:cs="Times New Roman"/>
           <w:sz w:val="24"/>
@@ -5949,12 +6048,43 @@
       </w:pPr>
       <w:r>
         <w:rPr>
-          <w:rFonts w:eastAsia="Times New Roman" w:cs="Arial"/>
-          <w:color w:val="000000"/>
-          <w:sz w:val="24"/>
-          <w:szCs w:val="24"/>
-        </w:rPr>
-        <w:t>SCREEN</w:t>
+          <w:noProof/>
+        </w:rPr>
+        <w:drawing>
+          <wp:inline distT="0" distB="0" distL="0" distR="0" wp14:anchorId="13FF4F95" wp14:editId="4EA39BF8">
+            <wp:extent cx="2509284" cy="2081279"/>
+            <wp:effectExtent l="0" t="0" r="5715" b="0"/>
+            <wp:docPr id="19" name="Image 19"/>
+            <wp:cNvGraphicFramePr>
+              <a:graphicFrameLocks xmlns:a="http://schemas.openxmlformats.org/drawingml/2006/main" noChangeAspect="1"/>
+            </wp:cNvGraphicFramePr>
+            <a:graphic xmlns:a="http://schemas.openxmlformats.org/drawingml/2006/main">
+              <a:graphicData uri="http://schemas.openxmlformats.org/drawingml/2006/picture">
+                <pic:pic xmlns:pic="http://schemas.openxmlformats.org/drawingml/2006/picture">
+                  <pic:nvPicPr>
+                    <pic:cNvPr id="0" name=""/>
+                    <pic:cNvPicPr/>
+                  </pic:nvPicPr>
+                  <pic:blipFill>
+                    <a:blip r:embed="rId21"/>
+                    <a:stretch>
+                      <a:fillRect/>
+                    </a:stretch>
+                  </pic:blipFill>
+                  <pic:spPr>
+                    <a:xfrm>
+                      <a:off x="0" y="0"/>
+                      <a:ext cx="2511168" cy="2082841"/>
+                    </a:xfrm>
+                    <a:prstGeom prst="rect">
+                      <a:avLst/>
+                    </a:prstGeom>
+                  </pic:spPr>
+                </pic:pic>
+              </a:graphicData>
+            </a:graphic>
+          </wp:inline>
+        </w:drawing>
       </w:r>
     </w:p>
     <w:p>
@@ -6069,7 +6199,7 @@
           <w:rFonts w:eastAsia="Times New Roman"/>
         </w:rPr>
       </w:pPr>
-      <w:bookmarkStart w:id="21" w:name="_Toc420413493"/>
+      <w:bookmarkStart w:id="21" w:name="_Toc420502157"/>
       <w:r>
         <w:rPr>
           <w:rFonts w:eastAsia="Times New Roman"/>
@@ -6163,53 +6293,14 @@
         </w:rPr>
         <w:t>.</w:t>
       </w:r>
-    </w:p>
-    <w:p>
-      <w:pPr>
-        <w:spacing w:after="0" w:line="240" w:lineRule="auto"/>
-        <w:rPr>
-          <w:rFonts w:eastAsia="Times New Roman" w:cs="Arial"/>
-          <w:color w:val="000000"/>
-          <w:sz w:val="24"/>
-          <w:szCs w:val="24"/>
-        </w:rPr>
-      </w:pPr>
-    </w:p>
-    <w:p>
-      <w:pPr>
-        <w:spacing w:after="0" w:line="240" w:lineRule="auto"/>
-        <w:rPr>
-          <w:rFonts w:eastAsia="Times New Roman" w:cs="Times New Roman"/>
-          <w:sz w:val="24"/>
-          <w:szCs w:val="24"/>
-        </w:rPr>
-      </w:pPr>
-      <w:r>
-        <w:rPr>
-          <w:rFonts w:eastAsia="Times New Roman" w:cs="Arial"/>
-          <w:color w:val="FF0000"/>
-          <w:sz w:val="28"/>
-          <w:szCs w:val="28"/>
-        </w:rPr>
-        <w:t>/ ! \</w:t>
-      </w:r>
-      <w:r>
-        <w:rPr>
-          <w:rFonts w:eastAsia="Times New Roman" w:cs="Arial"/>
-          <w:color w:val="FF0000"/>
-          <w:sz w:val="24"/>
-          <w:szCs w:val="24"/>
-        </w:rPr>
-        <w:t xml:space="preserve"> </w:t>
-      </w:r>
-      <w:r>
-        <w:rPr>
-          <w:rFonts w:eastAsia="Times New Roman" w:cs="Arial"/>
-          <w:color w:val="000000"/>
-          <w:sz w:val="24"/>
-          <w:szCs w:val="24"/>
-        </w:rPr>
-        <w:t>Pour le moment il n’y a aucune confirmation de suppression, une fois que vous aurez cliqué sur « Supprimer l’OS », la suppression sera définitive sans aucune possibilité de retour en arrière.</w:t>
+      <w:r>
+        <w:rPr>
+          <w:rFonts w:eastAsia="Times New Roman" w:cs="Arial"/>
+          <w:color w:val="000000"/>
+          <w:sz w:val="24"/>
+          <w:szCs w:val="24"/>
+        </w:rPr>
+        <w:t xml:space="preserve"> Un message sera affiché pour confirmer la suppression du système d’exploitation.</w:t>
       </w:r>
     </w:p>
     <w:p>
@@ -6221,8 +6312,8 @@
       </w:pPr>
     </w:p>
     <w:sectPr>
-      <w:headerReference w:type="default" r:id="rId17"/>
-      <w:footerReference w:type="default" r:id="rId18"/>
+      <w:headerReference w:type="default" r:id="rId22"/>
+      <w:footerReference w:type="default" r:id="rId23"/>
       <w:pgSz w:w="11906" w:h="16838"/>
       <w:pgMar w:top="720" w:right="720" w:bottom="720" w:left="720" w:header="708" w:footer="708" w:gutter="0"/>
       <w:cols w:space="708"/>
@@ -6341,7 +6432,7 @@
               </w14:shadow>
               <w14:numForm w14:val="oldStyle"/>
             </w:rPr>
-            <w:t>6</w:t>
+            <w:t>2</w:t>
           </w:r>
           <w:r>
             <w:rPr>
@@ -11174,7 +11265,7 @@
 </file>
 
 <file path=customXml/itemProps2.xml><?xml version="1.0" encoding="utf-8"?>
-<ds:datastoreItem xmlns:ds="http://schemas.openxmlformats.org/officeDocument/2006/customXml" ds:itemID="{400AA341-0416-4B98-AAFC-193CFFFBDD11}">
+<ds:datastoreItem xmlns:ds="http://schemas.openxmlformats.org/officeDocument/2006/customXml" ds:itemID="{80FC9972-F1BF-4D24-84AB-31D0C24F7924}">
   <ds:schemaRefs>
     <ds:schemaRef ds:uri="http://schemas.openxmlformats.org/officeDocument/2006/bibliography"/>
   </ds:schemaRefs>

</xml_diff>